<commit_message>
Cambio en el CV
</commit_message>
<xml_diff>
--- a/CV Lic Scott Graham.docx
+++ b/CV Lic Scott Graham.docx
@@ -15,59 +15,6 @@
           <w:rFonts w:ascii="Segoe UI" w:hAnsi="Segoe UI" w:cs="Segoe UI"/>
         </w:rPr>
       </w:pPr>
-      <w:r>
-        <w:rPr>
-          <w:noProof/>
-        </w:rPr>
-        <w:drawing>
-          <wp:inline distT="0" distB="0" distL="0" distR="0" wp14:anchorId="637C4FE8" wp14:editId="741930D1">
-            <wp:extent cx="5942965" cy="1487170"/>
-            <wp:effectExtent l="0" t="0" r="635" b="0"/>
-            <wp:docPr id="37" name="Imagen 37" descr="Imagen de fondo"/>
-            <wp:cNvGraphicFramePr>
-              <a:graphicFrameLocks xmlns:a="http://schemas.openxmlformats.org/drawingml/2006/main" noChangeAspect="1"/>
-            </wp:cNvGraphicFramePr>
-            <a:graphic xmlns:a="http://schemas.openxmlformats.org/drawingml/2006/main">
-              <a:graphicData uri="http://schemas.openxmlformats.org/drawingml/2006/picture">
-                <pic:pic xmlns:pic="http://schemas.openxmlformats.org/drawingml/2006/picture">
-                  <pic:nvPicPr>
-                    <pic:cNvPr id="0" name="Picture 9" descr="Imagen de fondo"/>
-                    <pic:cNvPicPr>
-                      <a:picLocks noChangeAspect="1" noChangeArrowheads="1"/>
-                    </pic:cNvPicPr>
-                  </pic:nvPicPr>
-                  <pic:blipFill>
-                    <a:blip r:embed="rId6">
-                      <a:extLst>
-                        <a:ext uri="{28A0092B-C50C-407E-A947-70E740481C1C}">
-                          <a14:useLocalDpi xmlns:a14="http://schemas.microsoft.com/office/drawing/2010/main" val="0"/>
-                        </a:ext>
-                      </a:extLst>
-                    </a:blip>
-                    <a:srcRect/>
-                    <a:stretch>
-                      <a:fillRect/>
-                    </a:stretch>
-                  </pic:blipFill>
-                  <pic:spPr bwMode="auto">
-                    <a:xfrm>
-                      <a:off x="0" y="0"/>
-                      <a:ext cx="5942965" cy="1487170"/>
-                    </a:xfrm>
-                    <a:prstGeom prst="rect">
-                      <a:avLst/>
-                    </a:prstGeom>
-                    <a:noFill/>
-                    <a:ln>
-                      <a:noFill/>
-                    </a:ln>
-                  </pic:spPr>
-                </pic:pic>
-              </a:graphicData>
-            </a:graphic>
-          </wp:inline>
-        </w:drawing>
-      </w:r>
     </w:p>
     <w:p>
       <w:pPr>
@@ -101,13 +48,7 @@
         <w:rPr>
           <w:rFonts w:ascii="Segoe UI" w:hAnsi="Segoe UI" w:cs="Segoe UI"/>
         </w:rPr>
-        <w:t>Acerca de</w:t>
-      </w:r>
-      <w:r>
-        <w:rPr>
-          <w:rFonts w:ascii="Segoe UI" w:hAnsi="Segoe UI" w:cs="Segoe UI"/>
-        </w:rPr>
-        <w:t xml:space="preserve"> </w:t>
+        <w:t xml:space="preserve">Acerca de </w:t>
       </w:r>
       <w:r>
         <w:rPr>
@@ -497,7 +438,6 @@
           <w:sz w:val="38"/>
           <w:szCs w:val="38"/>
         </w:rPr>
-        <w:lastRenderedPageBreak/>
         <w:t xml:space="preserve">             </w:t>
       </w:r>
     </w:p>
@@ -631,7 +571,8 @@
           <w:sz w:val="27"/>
           <w:szCs w:val="27"/>
         </w:rPr>
-        <w:t>Gustavo Daniel Zanelli</w:t>
+        <w:lastRenderedPageBreak/>
+        <w:t>Scott Graham</w:t>
       </w:r>
       <w:r>
         <w:rPr>
@@ -654,96 +595,6 @@
           <w:rFonts w:ascii="Garamond" w:hAnsi="Garamond" w:cs="Garamond"/>
         </w:rPr>
         <w:t xml:space="preserve"> (UBA)</w:t>
-      </w:r>
-    </w:p>
-    <w:p>
-      <w:pPr>
-        <w:tabs>
-          <w:tab w:val="left" w:pos="3600"/>
-        </w:tabs>
-        <w:jc w:val="center"/>
-        <w:rPr>
-          <w:rFonts w:ascii="Garamond" w:hAnsi="Garamond" w:cs="Arial"/>
-          <w:sz w:val="21"/>
-          <w:szCs w:val="21"/>
-        </w:rPr>
-      </w:pPr>
-      <w:r>
-        <w:rPr>
-          <w:rFonts w:ascii="Garamond" w:hAnsi="Garamond" w:cs="Arial"/>
-          <w:sz w:val="21"/>
-          <w:szCs w:val="21"/>
-        </w:rPr>
-        <w:t>Soltero, 11/11/66</w:t>
-      </w:r>
-      <w:r>
-        <w:rPr>
-          <w:rFonts w:ascii="Garamond" w:hAnsi="Garamond" w:cs="Arial"/>
-          <w:sz w:val="21"/>
-          <w:szCs w:val="21"/>
-        </w:rPr>
-        <w:br/>
-        <w:t xml:space="preserve">Villa Urquiza, Capital Federal </w:t>
-      </w:r>
-    </w:p>
-    <w:p>
-      <w:pPr>
-        <w:tabs>
-          <w:tab w:val="left" w:pos="3600"/>
-        </w:tabs>
-        <w:jc w:val="center"/>
-        <w:rPr>
-          <w:rFonts w:ascii="Garamond" w:hAnsi="Garamond" w:cs="Arial"/>
-          <w:sz w:val="21"/>
-          <w:szCs w:val="21"/>
-        </w:rPr>
-      </w:pPr>
-      <w:r>
-        <w:rPr>
-          <w:rFonts w:ascii="Garamond" w:hAnsi="Garamond" w:cs="Arial"/>
-          <w:sz w:val="21"/>
-          <w:szCs w:val="21"/>
-        </w:rPr>
-        <w:t>Olazábal </w:t>
-      </w:r>
-      <w:r>
-        <w:rPr>
-          <w:rFonts w:ascii="Garamond" w:hAnsi="Garamond" w:cs="Arial"/>
-          <w:sz w:val="21"/>
-          <w:szCs w:val="21"/>
-        </w:rPr>
-        <w:t>4237,</w:t>
-      </w:r>
-      <w:r>
-        <w:rPr>
-          <w:rFonts w:ascii="Garamond" w:hAnsi="Garamond" w:cs="Arial"/>
-          <w:sz w:val="21"/>
-          <w:szCs w:val="21"/>
-        </w:rPr>
-        <w:t xml:space="preserve"> C.P. 1430</w:t>
-      </w:r>
-    </w:p>
-    <w:p>
-      <w:pPr>
-        <w:tabs>
-          <w:tab w:val="left" w:pos="3600"/>
-        </w:tabs>
-        <w:jc w:val="center"/>
-        <w:rPr>
-          <w:rFonts w:ascii="Garamond" w:hAnsi="Garamond" w:cs="Garamond"/>
-        </w:rPr>
-      </w:pPr>
-      <w:r>
-        <w:rPr>
-          <w:rFonts w:ascii="Garamond" w:hAnsi="Garamond" w:cs="Garamond"/>
-        </w:rPr>
-        <w:t>011</w:t>
-      </w:r>
-      <w:r>
-        <w:rPr>
-          <w:rFonts w:ascii="Garamond" w:hAnsi="Garamond" w:cs="Garamond"/>
-        </w:rPr>
-        <w:t>-323-78897</w:t>
       </w:r>
     </w:p>
     <w:p>
@@ -1843,7 +1694,7 @@
             <wp:effectExtent l="0" t="0" r="0" b="0"/>
             <wp:wrapNone/>
             <wp:docPr id="33" name="Imagen 33" descr="Logotipo de TRANSCLOR S.A.">
-              <a:hlinkClick xmlns:a="http://schemas.openxmlformats.org/drawingml/2006/main" r:id="rId7" tgtFrame="&quot;_self&quot;"/>
+              <a:hlinkClick xmlns:a="http://schemas.openxmlformats.org/drawingml/2006/main" r:id="rId6" tgtFrame="&quot;_self&quot;"/>
             </wp:docPr>
             <wp:cNvGraphicFramePr>
               <a:graphicFrameLocks xmlns:a="http://schemas.openxmlformats.org/drawingml/2006/main" noChangeAspect="1"/>
@@ -1853,14 +1704,14 @@
                 <pic:pic xmlns:pic="http://schemas.openxmlformats.org/drawingml/2006/picture">
                   <pic:nvPicPr>
                     <pic:cNvPr id="0" name="ember1075" descr="Logotipo de TRANSCLOR S.A.">
-                      <a:hlinkClick r:id="rId7" tgtFrame="&quot;_self&quot;"/>
+                      <a:hlinkClick r:id="rId6" tgtFrame="&quot;_self&quot;"/>
                     </pic:cNvPr>
                     <pic:cNvPicPr>
                       <a:picLocks noChangeAspect="1" noChangeArrowheads="1"/>
                     </pic:cNvPicPr>
                   </pic:nvPicPr>
                   <pic:blipFill>
-                    <a:blip r:embed="rId8">
+                    <a:blip r:embed="rId7">
                       <a:extLst>
                         <a:ext uri="{28A0092B-C50C-407E-A947-70E740481C1C}">
                           <a14:useLocalDpi xmlns:a14="http://schemas.microsoft.com/office/drawing/2010/main" val="0"/>
@@ -2261,6 +2112,9 @@
         <w:jc w:val="both"/>
       </w:pPr>
       <w:r>
+        <w:rPr>
+          <w:noProof/>
+        </w:rPr>
         <w:drawing>
           <wp:anchor distT="0" distB="0" distL="114300" distR="114300" simplePos="0" relativeHeight="251659776" behindDoc="1" locked="0" layoutInCell="1" allowOverlap="1" wp14:anchorId="1BAC2B69" wp14:editId="64260447">
             <wp:simplePos x="0" y="0"/>
@@ -2285,7 +2139,7 @@
                     <pic:cNvPicPr/>
                   </pic:nvPicPr>
                   <pic:blipFill>
-                    <a:blip r:embed="rId9" cstate="print">
+                    <a:blip r:embed="rId8" cstate="print">
                       <a:extLst>
                         <a:ext uri="{28A0092B-C50C-407E-A947-70E740481C1C}">
                           <a14:useLocalDpi xmlns:a14="http://schemas.microsoft.com/office/drawing/2010/main" val="0"/>
@@ -2369,6 +2223,7 @@
         <w:jc w:val="both"/>
       </w:pPr>
       <w:r>
+        <w:lastRenderedPageBreak/>
         <w:t>Establecer variables de calidad.</w:t>
       </w:r>
     </w:p>
@@ -2605,6 +2460,7 @@
             <w:r>
               <w:rPr>
                 <w:rFonts w:ascii="Garamond" w:hAnsi="Garamond" w:cs="Garamond"/>
+                <w:noProof/>
                 <w:sz w:val="23"/>
                 <w:szCs w:val="23"/>
               </w:rPr>
@@ -2632,7 +2488,7 @@
                           <pic:cNvPicPr/>
                         </pic:nvPicPr>
                         <pic:blipFill>
-                          <a:blip r:embed="rId10" cstate="print">
+                          <a:blip r:embed="rId9" cstate="print">
                             <a:extLst>
                               <a:ext uri="{28A0092B-C50C-407E-A947-70E740481C1C}">
                                 <a14:useLocalDpi xmlns:a14="http://schemas.microsoft.com/office/drawing/2010/main" val="0"/>
@@ -3295,7 +3151,6 @@
                 <w:szCs w:val="23"/>
                 <w:u w:val="single"/>
               </w:rPr>
-              <w:lastRenderedPageBreak/>
               <w:t>Puesto ocupado:</w:t>
             </w:r>
             <w:r>
@@ -3505,7 +3360,6 @@
                 <w:sz w:val="23"/>
                 <w:szCs w:val="23"/>
               </w:rPr>
-              <w:lastRenderedPageBreak/>
               <w:t>Experiencia en técnicas Analíticas generales y de monitoreo ambiental puesta en marcha y desarrollo analítico.                                                                      Responsable de puesta en marcha y funcionamiento de la planta de tratamiento de efluentes líquidos.</w:t>
             </w:r>
             <w:r>
@@ -4918,7 +4772,6 @@
           <w:sz w:val="23"/>
           <w:szCs w:val="23"/>
         </w:rPr>
-        <w:lastRenderedPageBreak/>
         <w:t>INFORMACION ADICIONAL</w:t>
       </w:r>
     </w:p>
@@ -5751,6 +5604,7 @@
                 <w:sz w:val="22"/>
                 <w:szCs w:val="22"/>
               </w:rPr>
+              <w:lastRenderedPageBreak/>
               <w:t>Cromatografía por detección de Masas – Varian</w:t>
             </w:r>
           </w:p>
@@ -6206,6 +6060,7 @@
                 <w:sz w:val="23"/>
                 <w:szCs w:val="23"/>
               </w:rPr>
+              <w:lastRenderedPageBreak/>
               <w:t xml:space="preserve">Manejo de materiales y equipos analíticos tales </w:t>
             </w:r>
             <w:r>
@@ -6312,7 +6167,7 @@
                           </pic:cNvPicPr>
                         </pic:nvPicPr>
                         <pic:blipFill>
-                          <a:blip r:embed="rId11">
+                          <a:blip r:embed="rId10">
                             <a:extLst>
                               <a:ext uri="{28A0092B-C50C-407E-A947-70E740481C1C}">
                                 <a14:useLocalDpi xmlns:a14="http://schemas.microsoft.com/office/drawing/2010/main" val="0"/>
@@ -6475,7 +6330,7 @@
                           </pic:cNvPicPr>
                         </pic:nvPicPr>
                         <pic:blipFill>
-                          <a:blip r:embed="rId11">
+                          <a:blip r:embed="rId10">
                             <a:extLst>
                               <a:ext uri="{28A0092B-C50C-407E-A947-70E740481C1C}">
                                 <a14:useLocalDpi xmlns:a14="http://schemas.microsoft.com/office/drawing/2010/main" val="0"/>
@@ -6611,7 +6466,7 @@
                           </pic:cNvPicPr>
                         </pic:nvPicPr>
                         <pic:blipFill>
-                          <a:blip r:embed="rId11">
+                          <a:blip r:embed="rId10">
                             <a:extLst>
                               <a:ext uri="{28A0092B-C50C-407E-A947-70E740481C1C}">
                                 <a14:useLocalDpi xmlns:a14="http://schemas.microsoft.com/office/drawing/2010/main" val="0"/>
@@ -6738,7 +6593,7 @@
                           </pic:cNvPicPr>
                         </pic:nvPicPr>
                         <pic:blipFill>
-                          <a:blip r:embed="rId11">
+                          <a:blip r:embed="rId10">
                             <a:extLst>
                               <a:ext uri="{28A0092B-C50C-407E-A947-70E740481C1C}">
                                 <a14:useLocalDpi xmlns:a14="http://schemas.microsoft.com/office/drawing/2010/main" val="0"/>
@@ -6865,7 +6720,7 @@
                           </pic:cNvPicPr>
                         </pic:nvPicPr>
                         <pic:blipFill>
-                          <a:blip r:embed="rId11">
+                          <a:blip r:embed="rId10">
                             <a:extLst>
                               <a:ext uri="{28A0092B-C50C-407E-A947-70E740481C1C}">
                                 <a14:useLocalDpi xmlns:a14="http://schemas.microsoft.com/office/drawing/2010/main" val="0"/>
@@ -7011,7 +6866,7 @@
                           </pic:cNvPicPr>
                         </pic:nvPicPr>
                         <pic:blipFill>
-                          <a:blip r:embed="rId11">
+                          <a:blip r:embed="rId10">
                             <a:extLst>
                               <a:ext uri="{28A0092B-C50C-407E-A947-70E740481C1C}">
                                 <a14:useLocalDpi xmlns:a14="http://schemas.microsoft.com/office/drawing/2010/main" val="0"/>
@@ -7139,7 +6994,7 @@
                           </pic:cNvPicPr>
                         </pic:nvPicPr>
                         <pic:blipFill>
-                          <a:blip r:embed="rId11">
+                          <a:blip r:embed="rId10">
                             <a:extLst>
                               <a:ext uri="{28A0092B-C50C-407E-A947-70E740481C1C}">
                                 <a14:useLocalDpi xmlns:a14="http://schemas.microsoft.com/office/drawing/2010/main" val="0"/>
@@ -7320,7 +7175,7 @@
                           </pic:cNvPicPr>
                         </pic:nvPicPr>
                         <pic:blipFill>
-                          <a:blip r:embed="rId11">
+                          <a:blip r:embed="rId10">
                             <a:extLst>
                               <a:ext uri="{28A0092B-C50C-407E-A947-70E740481C1C}">
                                 <a14:useLocalDpi xmlns:a14="http://schemas.microsoft.com/office/drawing/2010/main" val="0"/>
@@ -7475,7 +7330,7 @@
                           </pic:cNvPicPr>
                         </pic:nvPicPr>
                         <pic:blipFill>
-                          <a:blip r:embed="rId11">
+                          <a:blip r:embed="rId10">
                             <a:extLst>
                               <a:ext uri="{28A0092B-C50C-407E-A947-70E740481C1C}">
                                 <a14:useLocalDpi xmlns:a14="http://schemas.microsoft.com/office/drawing/2010/main" val="0"/>
@@ -7656,7 +7511,7 @@
                           </pic:cNvPicPr>
                         </pic:nvPicPr>
                         <pic:blipFill>
-                          <a:blip r:embed="rId11">
+                          <a:blip r:embed="rId10">
                             <a:extLst>
                               <a:ext uri="{28A0092B-C50C-407E-A947-70E740481C1C}">
                                 <a14:useLocalDpi xmlns:a14="http://schemas.microsoft.com/office/drawing/2010/main" val="0"/>
@@ -7783,7 +7638,7 @@
                           </pic:cNvPicPr>
                         </pic:nvPicPr>
                         <pic:blipFill>
-                          <a:blip r:embed="rId11">
+                          <a:blip r:embed="rId10">
                             <a:extLst>
                               <a:ext uri="{28A0092B-C50C-407E-A947-70E740481C1C}">
                                 <a14:useLocalDpi xmlns:a14="http://schemas.microsoft.com/office/drawing/2010/main" val="0"/>
@@ -7911,7 +7766,7 @@
                           </pic:cNvPicPr>
                         </pic:nvPicPr>
                         <pic:blipFill>
-                          <a:blip r:embed="rId11">
+                          <a:blip r:embed="rId10">
                             <a:extLst>
                               <a:ext uri="{28A0092B-C50C-407E-A947-70E740481C1C}">
                                 <a14:useLocalDpi xmlns:a14="http://schemas.microsoft.com/office/drawing/2010/main" val="0"/>
@@ -8056,7 +7911,7 @@
                           </pic:cNvPicPr>
                         </pic:nvPicPr>
                         <pic:blipFill>
-                          <a:blip r:embed="rId11">
+                          <a:blip r:embed="rId10">
                             <a:extLst>
                               <a:ext uri="{28A0092B-C50C-407E-A947-70E740481C1C}">
                                 <a14:useLocalDpi xmlns:a14="http://schemas.microsoft.com/office/drawing/2010/main" val="0"/>
@@ -8184,7 +8039,7 @@
                           </pic:cNvPicPr>
                         </pic:nvPicPr>
                         <pic:blipFill>
-                          <a:blip r:embed="rId11">
+                          <a:blip r:embed="rId10">
                             <a:extLst>
                               <a:ext uri="{28A0092B-C50C-407E-A947-70E740481C1C}">
                                 <a14:useLocalDpi xmlns:a14="http://schemas.microsoft.com/office/drawing/2010/main" val="0"/>
@@ -8311,7 +8166,7 @@
                           </pic:cNvPicPr>
                         </pic:nvPicPr>
                         <pic:blipFill>
-                          <a:blip r:embed="rId11">
+                          <a:blip r:embed="rId10">
                             <a:extLst>
                               <a:ext uri="{28A0092B-C50C-407E-A947-70E740481C1C}">
                                 <a14:useLocalDpi xmlns:a14="http://schemas.microsoft.com/office/drawing/2010/main" val="0"/>
@@ -8456,7 +8311,7 @@
                           </pic:cNvPicPr>
                         </pic:nvPicPr>
                         <pic:blipFill>
-                          <a:blip r:embed="rId11">
+                          <a:blip r:embed="rId10">
                             <a:extLst>
                               <a:ext uri="{28A0092B-C50C-407E-A947-70E740481C1C}">
                                 <a14:useLocalDpi xmlns:a14="http://schemas.microsoft.com/office/drawing/2010/main" val="0"/>
@@ -8619,7 +8474,7 @@
                           </pic:cNvPicPr>
                         </pic:nvPicPr>
                         <pic:blipFill>
-                          <a:blip r:embed="rId11">
+                          <a:blip r:embed="rId10">
                             <a:extLst>
                               <a:ext uri="{28A0092B-C50C-407E-A947-70E740481C1C}">
                                 <a14:useLocalDpi xmlns:a14="http://schemas.microsoft.com/office/drawing/2010/main" val="0"/>
@@ -8746,7 +8601,7 @@
                           </pic:cNvPicPr>
                         </pic:nvPicPr>
                         <pic:blipFill>
-                          <a:blip r:embed="rId11">
+                          <a:blip r:embed="rId10">
                             <a:extLst>
                               <a:ext uri="{28A0092B-C50C-407E-A947-70E740481C1C}">
                                 <a14:useLocalDpi xmlns:a14="http://schemas.microsoft.com/office/drawing/2010/main" val="0"/>
@@ -8836,7 +8691,7 @@
                           </pic:cNvPicPr>
                         </pic:nvPicPr>
                         <pic:blipFill>
-                          <a:blip r:embed="rId11">
+                          <a:blip r:embed="rId10">
                             <a:extLst>
                               <a:ext uri="{28A0092B-C50C-407E-A947-70E740481C1C}">
                                 <a14:useLocalDpi xmlns:a14="http://schemas.microsoft.com/office/drawing/2010/main" val="0"/>
@@ -8988,7 +8843,7 @@
                           </pic:cNvPicPr>
                         </pic:nvPicPr>
                         <pic:blipFill>
-                          <a:blip r:embed="rId11">
+                          <a:blip r:embed="rId10">
                             <a:extLst>
                               <a:ext uri="{28A0092B-C50C-407E-A947-70E740481C1C}">
                                 <a14:useLocalDpi xmlns:a14="http://schemas.microsoft.com/office/drawing/2010/main" val="0"/>
@@ -9076,7 +8931,7 @@
                           </pic:cNvPicPr>
                         </pic:nvPicPr>
                         <pic:blipFill>
-                          <a:blip r:embed="rId11">
+                          <a:blip r:embed="rId10">
                             <a:extLst>
                               <a:ext uri="{28A0092B-C50C-407E-A947-70E740481C1C}">
                                 <a14:useLocalDpi xmlns:a14="http://schemas.microsoft.com/office/drawing/2010/main" val="0"/>
@@ -9163,7 +9018,7 @@
                           </pic:cNvPicPr>
                         </pic:nvPicPr>
                         <pic:blipFill>
-                          <a:blip r:embed="rId11">
+                          <a:blip r:embed="rId10">
                             <a:extLst>
                               <a:ext uri="{28A0092B-C50C-407E-A947-70E740481C1C}">
                                 <a14:useLocalDpi xmlns:a14="http://schemas.microsoft.com/office/drawing/2010/main" val="0"/>
@@ -9249,7 +9104,7 @@
                           </pic:cNvPicPr>
                         </pic:nvPicPr>
                         <pic:blipFill>
-                          <a:blip r:embed="rId11">
+                          <a:blip r:embed="rId10">
                             <a:extLst>
                               <a:ext uri="{28A0092B-C50C-407E-A947-70E740481C1C}">
                                 <a14:useLocalDpi xmlns:a14="http://schemas.microsoft.com/office/drawing/2010/main" val="0"/>
@@ -9330,7 +9185,7 @@
                           </pic:cNvPicPr>
                         </pic:nvPicPr>
                         <pic:blipFill>
-                          <a:blip r:embed="rId11">
+                          <a:blip r:embed="rId10">
                             <a:extLst>
                               <a:ext uri="{28A0092B-C50C-407E-A947-70E740481C1C}">
                                 <a14:useLocalDpi xmlns:a14="http://schemas.microsoft.com/office/drawing/2010/main" val="0"/>
@@ -9878,7 +9733,7 @@
         <v:path o:extrusionok="f" gradientshapeok="t" o:connecttype="rect"/>
         <o:lock v:ext="edit" aspectratio="t"/>
       </v:shapetype>
-      <v:shape id="_x0000_i1026" type="#_x0000_t75" style="width:11.4pt;height:11.4pt" o:bullet="t" filled="t">
+      <v:shape id="_x0000_i1207" type="#_x0000_t75" style="width:11.4pt;height:11.4pt" o:bullet="t" filled="t">
         <v:fill color2="black"/>
         <v:imagedata r:id="rId1" o:title=""/>
       </v:shape>
@@ -11311,6 +11166,7 @@
   <w:style w:type="character" w:default="1" w:styleId="Fuentedeprrafopredeter">
     <w:name w:val="Default Paragraph Font"/>
     <w:uiPriority w:val="1"/>
+    <w:semiHidden/>
     <w:unhideWhenUsed/>
   </w:style>
   <w:style w:type="table" w:default="1" w:styleId="Tablanormal">

</xml_diff>